<commit_message>
Added Chapter 1/2 Final Draft
</commit_message>
<xml_diff>
--- a/1-Documentation/1-Drafts/Chapter 2/3-Chapter 2 part 4.docx
+++ b/1-Documentation/1-Drafts/Chapter 2/3-Chapter 2 part 4.docx
@@ -14,10 +14,31 @@
           <w:b/>
           <w:bCs/>
         </w:rPr>
+        <w:t>4.</w:t>
+      </w:r>
+      <w:r>
+        <w:rPr>
+          <w:b/>
+          <w:bCs/>
+        </w:rPr>
+        <w:t xml:space="preserve"> </w:t>
+      </w:r>
+      <w:r>
+        <w:rPr>
+          <w:b/>
+          <w:bCs/>
+        </w:rPr>
         <w:t>AI Tools to Generate Quizzes</w:t>
       </w:r>
     </w:p>
     <w:p>
+      <w:r>
+        <w:rPr>
+          <w:b/>
+          <w:bCs/>
+        </w:rPr>
+        <w:t xml:space="preserve">4.1 </w:t>
+      </w:r>
       <w:r>
         <w:rPr>
           <w:b/>
@@ -27,10 +48,25 @@
       </w:r>
       <w:r>
         <w:br/>
-        <w:t>The advancement of artificial intelligence (AI) has significantly transformed educational assessment by enabling the automated generation of quizzes. AI-driven quiz generation tools leverage natural language processing (NLP) and machine learning (ML) algorithms to create diverse and potentially personalized assessments tailored to individual learner needs. These tools hold promise for improving instructional efficiency, providing immediate feedback, and supporting adaptive learning environments. This section explores the fundamental mechanisms behind AI quiz generation, the variety of question types produced, as well as the key benefits, challenges, and limitations associated with their educational deployment.</w:t>
+        <w:t xml:space="preserve">The advancement of artificial intelligence (AI) has significantly transformed educational assessment by enabling the automated generation of quizzes. AI-driven quiz generation tools leverage natural language processing (NLP) and machine learning (ML) algorithms to create diverse and potentially personalized assessments tailored to individual learner needs. These tools hold </w:t>
+      </w:r>
+      <w:proofErr w:type="gramStart"/>
+      <w:r>
+        <w:t>promise</w:t>
+      </w:r>
+      <w:proofErr w:type="gramEnd"/>
+      <w:r>
+        <w:t xml:space="preserve"> for improving instructional efficiency, providing immediate feedback, and supporting adaptive learning environments. This section explores the fundamental mechanisms behind AI quiz generation, the variety of question types produced, as well as the key benefits, challenges, and limitations associated with their educational deployment.</w:t>
       </w:r>
     </w:p>
     <w:p>
+      <w:r>
+        <w:rPr>
+          <w:b/>
+          <w:bCs/>
+        </w:rPr>
+        <w:t xml:space="preserve">4.2 </w:t>
+      </w:r>
       <w:r>
         <w:rPr>
           <w:b/>
@@ -49,6 +85,13 @@
           <w:b/>
           <w:bCs/>
         </w:rPr>
+        <w:t xml:space="preserve">4.3 </w:t>
+      </w:r>
+      <w:r>
+        <w:rPr>
+          <w:b/>
+          <w:bCs/>
+        </w:rPr>
         <w:t>Types of Questions Generated</w:t>
       </w:r>
       <w:r>
@@ -63,6 +106,13 @@
           <w:bCs/>
         </w:rPr>
         <w:lastRenderedPageBreak/>
+        <w:t xml:space="preserve">4.4 </w:t>
+      </w:r>
+      <w:r>
+        <w:rPr>
+          <w:b/>
+          <w:bCs/>
+        </w:rPr>
         <w:t>Personalization and Adaptivity</w:t>
       </w:r>
       <w:r>
@@ -71,6 +121,13 @@
       </w:r>
     </w:p>
     <w:p>
+      <w:r>
+        <w:rPr>
+          <w:b/>
+          <w:bCs/>
+        </w:rPr>
+        <w:t xml:space="preserve">4.5 </w:t>
+      </w:r>
       <w:r>
         <w:rPr>
           <w:b/>
@@ -80,10 +137,57 @@
       </w:r>
       <w:r>
         <w:br/>
-        <w:t>While AI quiz tools can generate questions with relative ease, a common limitation lies in the generation of coherent and contextually relevant multiple-choice options. For instance, it is not uncommon for tools like Quizlet and Quizziz to produce distractors that are unrelated to the question stem—such as pairing a date-related question with options including ocean names or irrelevant phrases—thereby undermining the assessment’s validity. Additionally, many tools impose strict character limits on questions and answer choices, which restricts complexity and hinders clarity. The inability to adjust question difficulty is also widespread, limiting these tools’ utility for accommodating learners with diverse skill levels. Collectively, these issues diminish the overall quality, reliability, and pedagogical value of AI-generated quizzes.</w:t>
+        <w:t xml:space="preserve">While AI quiz tools can generate questions with relative ease, a common limitation lies in the generation of coherent and contextually relevant multiple-choice options. For instance, it is not uncommon for tools like Quizlet and </w:t>
+      </w:r>
+      <w:proofErr w:type="spellStart"/>
+      <w:r>
+        <w:t>Quizziz</w:t>
+      </w:r>
+      <w:proofErr w:type="spellEnd"/>
+      <w:r>
+        <w:t xml:space="preserve"> to produce distractors that are unrelated to the question </w:t>
+      </w:r>
+      <w:proofErr w:type="gramStart"/>
+      <w:r>
+        <w:t>stem—</w:t>
+      </w:r>
+      <w:proofErr w:type="gramEnd"/>
+      <w:r>
+        <w:t xml:space="preserve">such as pairing a date-related question with options including ocean names or irrelevant </w:t>
+      </w:r>
+      <w:proofErr w:type="gramStart"/>
+      <w:r>
+        <w:t>phrases—</w:t>
+      </w:r>
+      <w:proofErr w:type="gramEnd"/>
+      <w:r>
+        <w:t xml:space="preserve">thereby undermining the assessment’s validity. Additionally, many tools impose strict character limits on questions and answer choices, which </w:t>
+      </w:r>
+      <w:proofErr w:type="gramStart"/>
+      <w:r>
+        <w:t>restricts</w:t>
+      </w:r>
+      <w:proofErr w:type="gramEnd"/>
+      <w:r>
+        <w:t xml:space="preserve"> complexity and hinders clarity. The inability to adjust </w:t>
+      </w:r>
+      <w:proofErr w:type="gramStart"/>
+      <w:r>
+        <w:t>question</w:t>
+      </w:r>
+      <w:proofErr w:type="gramEnd"/>
+      <w:r>
+        <w:t xml:space="preserve"> difficulty is also widespread, limiting these tools’ utility for accommodating learners with diverse skill levels. Collectively, these issues diminish the overall quality, reliability, and pedagogical value of AI-generated quizzes.</w:t>
       </w:r>
     </w:p>
     <w:p>
+      <w:r>
+        <w:rPr>
+          <w:b/>
+          <w:bCs/>
+        </w:rPr>
+        <w:t xml:space="preserve">4.6 </w:t>
+      </w:r>
       <w:r>
         <w:rPr>
           <w:b/>
@@ -93,7 +197,15 @@
       </w:r>
       <w:r>
         <w:br/>
-        <w:t>One of the most promising developments in AI quiz generation is the increased adoption of advanced large language models (LLMs) such as GPT, Gemini, and related technologies. These models demonstrate superior capability in producing high-quality quiz questions and can adapt difficulty levels contextually, enabling more personalized learning experiences. However, despite their strengths in content generation, LLM-based quizzes often remain static, lacking interactive and real-time adaptive features that are essential for fostering learner engagement and providing immediate, dynamic feedback. Future research and development efforts are expected to focus on integrating LLMs with interactive assessment platforms, thereby enhancing adaptivity and creating more immersive, responsive educational experiences.</w:t>
+        <w:t xml:space="preserve">One of the most promising developments in AI quiz generation is the increased adoption of advanced large language models (LLMs) such as GPT, Gemini, and related technologies. These models demonstrate superior capability in producing high-quality quiz questions and can </w:t>
+      </w:r>
+      <w:proofErr w:type="gramStart"/>
+      <w:r>
+        <w:t>adapt</w:t>
+      </w:r>
+      <w:proofErr w:type="gramEnd"/>
+      <w:r>
+        <w:t xml:space="preserve"> difficulty levels contextually, enabling more personalized learning experiences. However, despite their strengths in content generation, LLM-based quizzes often remain static, lacking interactive and real-time adaptive features that are essential for fostering learner engagement and providing immediate, dynamic feedback. Future research and development efforts are expected to focus on integrating LLMs with interactive assessment platforms, thereby enhancing adaptivity and creating more immersive, responsive educational experiences.</w:t>
       </w:r>
     </w:p>
     <w:p>
@@ -125,8 +237,13 @@
           <w:numId w:val="1"/>
         </w:numPr>
       </w:pPr>
-      <w:r>
-        <w:t xml:space="preserve">Quizaic: A Generative AI Case Study. Medium. </w:t>
+      <w:proofErr w:type="spellStart"/>
+      <w:r>
+        <w:t>Quizaic</w:t>
+      </w:r>
+      <w:proofErr w:type="spellEnd"/>
+      <w:r>
+        <w:t xml:space="preserve">: A Generative AI Case Study. Medium. </w:t>
       </w:r>
       <w:hyperlink r:id="rId5" w:tgtFrame="_new" w:history="1">
         <w:r>
@@ -157,7 +274,31 @@
         </w:numPr>
       </w:pPr>
       <w:r>
-        <w:t>Observations from Quizlet, Quizziz, Kahoot, QuestionPro, and ProProfs platforms.</w:t>
+        <w:t xml:space="preserve">Observations from Quizlet, </w:t>
+      </w:r>
+      <w:proofErr w:type="spellStart"/>
+      <w:r>
+        <w:t>Quizziz</w:t>
+      </w:r>
+      <w:proofErr w:type="spellEnd"/>
+      <w:r>
+        <w:t xml:space="preserve">, Kahoot, </w:t>
+      </w:r>
+      <w:proofErr w:type="spellStart"/>
+      <w:r>
+        <w:t>QuestionPro</w:t>
+      </w:r>
+      <w:proofErr w:type="spellEnd"/>
+      <w:r>
+        <w:t xml:space="preserve">, and </w:t>
+      </w:r>
+      <w:proofErr w:type="spellStart"/>
+      <w:r>
+        <w:t>ProProfs</w:t>
+      </w:r>
+      <w:proofErr w:type="spellEnd"/>
+      <w:r>
+        <w:t xml:space="preserve"> platforms.</w:t>
       </w:r>
     </w:p>
     <w:p/>

</xml_diff>